<commit_message>
Adding all new files.
</commit_message>
<xml_diff>
--- a/HW4/HW4.docx
+++ b/HW4/HW4.docx
@@ -115,7 +115,37 @@
     </w:p>
     <w:p>
       <w:r>
-        <w:t xml:space="preserve">Sort </w:t>
+        <w:t>Sort C[</w:t>
+      </w:r>
+      <w:proofErr w:type="spellStart"/>
+      <w:proofErr w:type="gramStart"/>
+      <w:r>
+        <w:t>S</w:t>
+      </w:r>
+      <w:r>
+        <w:rPr>
+          <w:vertAlign w:val="subscript"/>
+        </w:rPr>
+        <w:t>j</w:t>
+      </w:r>
+      <w:r>
+        <w:t>,F</w:t>
+      </w:r>
+      <w:r>
+        <w:rPr>
+          <w:vertAlign w:val="subscript"/>
+        </w:rPr>
+        <w:t>j</w:t>
+      </w:r>
+      <w:proofErr w:type="spellEnd"/>
+      <w:proofErr w:type="gramEnd"/>
+      <w:r>
+        <w:t>]</w:t>
+      </w:r>
+    </w:p>
+    <w:p>
+      <w:r>
+        <w:t>While length(</w:t>
       </w:r>
       <w:r>
         <w:t>C[</w:t>
@@ -145,13 +175,19 @@
       <w:r>
         <w:t>]</w:t>
       </w:r>
-    </w:p>
-    <w:p>
-      <w:r>
-        <w:t>While length(</w:t>
-      </w:r>
-      <w:r>
-        <w:t>C[</w:t>
+      <w:r>
+        <w:t>) is not empty:</w:t>
+      </w:r>
+    </w:p>
+    <w:p>
+      <w:pPr>
+        <w:rPr>
+          <w:vertAlign w:val="subscript"/>
+        </w:rPr>
+      </w:pPr>
+      <w:r>
+        <w:tab/>
+        <w:t>choose C[</w:t>
       </w:r>
       <w:proofErr w:type="spellStart"/>
       <w:proofErr w:type="gramStart"/>
@@ -162,47 +198,167 @@
         <w:rPr>
           <w:vertAlign w:val="subscript"/>
         </w:rPr>
-        <w:t>j</w:t>
-      </w:r>
-      <w:r>
-        <w:t>,F</w:t>
-      </w:r>
-      <w:r>
-        <w:rPr>
-          <w:vertAlign w:val="subscript"/>
-        </w:rPr>
-        <w:t>j</w:t>
+        <w:t>x,</w:t>
+      </w:r>
+      <w:r>
+        <w:t>F</w:t>
+      </w:r>
+      <w:r>
+        <w:rPr>
+          <w:vertAlign w:val="subscript"/>
+        </w:rPr>
+        <w:t>x</w:t>
       </w:r>
       <w:proofErr w:type="spellEnd"/>
       <w:proofErr w:type="gramEnd"/>
       <w:r>
+        <w:t xml:space="preserve">] with the lowest </w:t>
+      </w:r>
+      <w:proofErr w:type="spellStart"/>
+      <w:r>
+        <w:t>S</w:t>
+      </w:r>
+      <w:r>
+        <w:rPr>
+          <w:vertAlign w:val="subscript"/>
+        </w:rPr>
+        <w:t>x</w:t>
+      </w:r>
+      <w:proofErr w:type="spellEnd"/>
+      <w:r>
+        <w:rPr>
+          <w:vertAlign w:val="subscript"/>
+        </w:rPr>
+        <w:t xml:space="preserve"> </w:t>
+      </w:r>
+    </w:p>
+    <w:p>
+      <w:r>
+        <w:rPr>
+          <w:vertAlign w:val="subscript"/>
+        </w:rPr>
+        <w:tab/>
+      </w:r>
+      <w:r>
+        <w:t>if there is a class available for C[</w:t>
+      </w:r>
+      <w:proofErr w:type="spellStart"/>
+      <w:proofErr w:type="gramStart"/>
+      <w:r>
+        <w:t>S</w:t>
+      </w:r>
+      <w:r>
+        <w:rPr>
+          <w:vertAlign w:val="subscript"/>
+        </w:rPr>
+        <w:t>x,</w:t>
+      </w:r>
+      <w:r>
+        <w:t>F</w:t>
+      </w:r>
+      <w:r>
+        <w:rPr>
+          <w:vertAlign w:val="subscript"/>
+        </w:rPr>
+        <w:t>x</w:t>
+      </w:r>
+      <w:proofErr w:type="spellEnd"/>
+      <w:proofErr w:type="gramEnd"/>
+      <w:r>
         <w:t>]</w:t>
       </w:r>
       <w:r>
-        <w:t>) is not empty:</w:t>
-      </w:r>
-    </w:p>
-    <w:p>
-      <w:pPr>
-        <w:rPr>
-          <w:vertAlign w:val="subscript"/>
-        </w:rPr>
-      </w:pPr>
-      <w:r>
-        <w:tab/>
-        <w:t>choose C[</w:t>
-      </w:r>
-      <w:proofErr w:type="spellStart"/>
+        <w:t xml:space="preserve"> </w:t>
+      </w:r>
+      <w:r>
+        <w:t>such that C[</w:t>
+      </w:r>
+      <w:proofErr w:type="spellStart"/>
+      <w:r>
+        <w:t>S</w:t>
+      </w:r>
+      <w:r>
+        <w:rPr>
+          <w:vertAlign w:val="subscript"/>
+        </w:rPr>
+        <w:t>x</w:t>
+      </w:r>
+      <w:proofErr w:type="spellEnd"/>
+      <w:r>
+        <w:t xml:space="preserve">] &gt;= </w:t>
+      </w:r>
+      <w:r>
+        <w:rPr>
+          <w:rFonts w:cstheme="minorHAnsi"/>
+        </w:rPr>
+        <w:t>€</w:t>
+      </w:r>
+      <w:r>
+        <w:t>{classroom[</w:t>
+      </w:r>
+      <w:proofErr w:type="spellStart"/>
+      <w:r>
+        <w:t>F</w:t>
+      </w:r>
+      <w:r>
+        <w:rPr>
+          <w:vertAlign w:val="subscript"/>
+        </w:rPr>
+        <w:t>x</w:t>
+      </w:r>
+      <w:proofErr w:type="spellEnd"/>
+      <w:r>
+        <w:rPr>
+          <w:sz w:val="24"/>
+        </w:rPr>
+        <w:t>]}</w:t>
+      </w:r>
+      <w:r>
+        <w:t xml:space="preserve">. </w:t>
+      </w:r>
+      <w:r>
+        <w:t xml:space="preserve">// </w:t>
+      </w:r>
+    </w:p>
+    <w:p>
+      <w:pPr>
+        <w:ind w:left="720" w:firstLine="720"/>
+      </w:pPr>
+      <w:r>
+        <w:t xml:space="preserve">place it in that </w:t>
+      </w:r>
+      <w:r>
+        <w:t>class</w:t>
+      </w:r>
+      <w:r>
+        <w:t>room</w:t>
+      </w:r>
+      <w:r>
+        <w:t>.</w:t>
+      </w:r>
+    </w:p>
+    <w:p>
+      <w:pPr>
+        <w:ind w:left="720" w:firstLine="720"/>
+      </w:pPr>
+      <w:r>
+        <w:t xml:space="preserve">Record next earliest spot of all classrooms AKA </w:t>
+      </w:r>
+      <w:r>
+        <w:rPr>
+          <w:rFonts w:cstheme="minorHAnsi"/>
+        </w:rPr>
+        <w:t>€</w:t>
+      </w:r>
+      <w:r>
+        <w:t>{</w:t>
+      </w:r>
       <w:proofErr w:type="gramStart"/>
       <w:r>
-        <w:t>S</w:t>
-      </w:r>
-      <w:r>
-        <w:rPr>
-          <w:vertAlign w:val="subscript"/>
-        </w:rPr>
-        <w:t>x,</w:t>
-      </w:r>
+        <w:t>classroom[</w:t>
+      </w:r>
+      <w:proofErr w:type="spellStart"/>
+      <w:proofErr w:type="gramEnd"/>
       <w:r>
         <w:t>F</w:t>
       </w:r>
@@ -213,206 +369,41 @@
         <w:t>x</w:t>
       </w:r>
       <w:proofErr w:type="spellEnd"/>
+      <w:r>
+        <w:rPr>
+          <w:sz w:val="24"/>
+        </w:rPr>
+        <w:t>]}.</w:t>
+      </w:r>
+    </w:p>
+    <w:p>
+      <w:r>
+        <w:tab/>
+        <w:t>Else</w:t>
+      </w:r>
+      <w:r>
+        <w:t>:</w:t>
+      </w:r>
+    </w:p>
+    <w:p>
+      <w:r>
+        <w:tab/>
+      </w:r>
+      <w:r>
+        <w:tab/>
+        <w:t xml:space="preserve">Add classroom to </w:t>
+      </w:r>
+      <w:proofErr w:type="spellStart"/>
+      <w:proofErr w:type="gramStart"/>
+      <w:r>
+        <w:t>NumClasses</w:t>
+      </w:r>
+      <w:proofErr w:type="spellEnd"/>
+      <w:r>
+        <w:t>[</w:t>
+      </w:r>
       <w:proofErr w:type="gramEnd"/>
       <w:r>
-        <w:t xml:space="preserve">] with the lowest </w:t>
-      </w:r>
-      <w:proofErr w:type="spellStart"/>
-      <w:r>
-        <w:t>S</w:t>
-      </w:r>
-      <w:r>
-        <w:rPr>
-          <w:vertAlign w:val="subscript"/>
-        </w:rPr>
-        <w:t>x</w:t>
-      </w:r>
-      <w:proofErr w:type="spellEnd"/>
-      <w:r>
-        <w:rPr>
-          <w:vertAlign w:val="subscript"/>
-        </w:rPr>
-        <w:t xml:space="preserve"> </w:t>
-      </w:r>
-    </w:p>
-    <w:p>
-      <w:r>
-        <w:rPr>
-          <w:vertAlign w:val="subscript"/>
-        </w:rPr>
-        <w:tab/>
-      </w:r>
-      <w:r>
-        <w:t>if there is a class available for C[</w:t>
-      </w:r>
-      <w:proofErr w:type="spellStart"/>
-      <w:proofErr w:type="gramStart"/>
-      <w:r>
-        <w:t>S</w:t>
-      </w:r>
-      <w:r>
-        <w:rPr>
-          <w:vertAlign w:val="subscript"/>
-        </w:rPr>
-        <w:t>x,</w:t>
-      </w:r>
-      <w:r>
-        <w:t>F</w:t>
-      </w:r>
-      <w:r>
-        <w:rPr>
-          <w:vertAlign w:val="subscript"/>
-        </w:rPr>
-        <w:t>x</w:t>
-      </w:r>
-      <w:proofErr w:type="spellEnd"/>
-      <w:proofErr w:type="gramEnd"/>
-      <w:r>
-        <w:t>]</w:t>
-      </w:r>
-      <w:r>
-        <w:t xml:space="preserve"> </w:t>
-      </w:r>
-      <w:r>
-        <w:t>such that C[</w:t>
-      </w:r>
-      <w:proofErr w:type="spellStart"/>
-      <w:r>
-        <w:t>S</w:t>
-      </w:r>
-      <w:r>
-        <w:rPr>
-          <w:vertAlign w:val="subscript"/>
-        </w:rPr>
-        <w:t>x</w:t>
-      </w:r>
-      <w:proofErr w:type="spellEnd"/>
-      <w:r>
-        <w:t xml:space="preserve">] &gt;= </w:t>
-      </w:r>
-      <w:r>
-        <w:rPr>
-          <w:rFonts w:cstheme="minorHAnsi"/>
-        </w:rPr>
-        <w:t>€</w:t>
-      </w:r>
-      <w:r>
-        <w:t>{classroom[</w:t>
-      </w:r>
-      <w:proofErr w:type="spellStart"/>
-      <w:r>
-        <w:t>F</w:t>
-      </w:r>
-      <w:r>
-        <w:rPr>
-          <w:vertAlign w:val="subscript"/>
-        </w:rPr>
-        <w:t>x</w:t>
-      </w:r>
-      <w:proofErr w:type="spellEnd"/>
-      <w:r>
-        <w:rPr>
-          <w:sz w:val="24"/>
-        </w:rPr>
-        <w:t>]}</w:t>
-      </w:r>
-      <w:r>
-        <w:t xml:space="preserve">. </w:t>
-      </w:r>
-      <w:r>
-        <w:t xml:space="preserve">// </w:t>
-      </w:r>
-    </w:p>
-    <w:p>
-      <w:pPr>
-        <w:ind w:left="720" w:firstLine="720"/>
-      </w:pPr>
-      <w:r>
-        <w:t xml:space="preserve">place it in that </w:t>
-      </w:r>
-      <w:r>
-        <w:t>class</w:t>
-      </w:r>
-      <w:r>
-        <w:t>room</w:t>
-      </w:r>
-      <w:r>
-        <w:t>.</w:t>
-      </w:r>
-    </w:p>
-    <w:p>
-      <w:pPr>
-        <w:ind w:left="720" w:firstLine="720"/>
-      </w:pPr>
-      <w:r>
-        <w:t xml:space="preserve">Record next earliest spot of all classrooms AKA </w:t>
-      </w:r>
-      <w:r>
-        <w:rPr>
-          <w:rFonts w:cstheme="minorHAnsi"/>
-        </w:rPr>
-        <w:t>€</w:t>
-      </w:r>
-      <w:r>
-        <w:t>{</w:t>
-      </w:r>
-      <w:proofErr w:type="gramStart"/>
-      <w:r>
-        <w:t>classroom[</w:t>
-      </w:r>
-      <w:proofErr w:type="spellStart"/>
-      <w:proofErr w:type="gramEnd"/>
-      <w:r>
-        <w:t>F</w:t>
-      </w:r>
-      <w:r>
-        <w:rPr>
-          <w:vertAlign w:val="subscript"/>
-        </w:rPr>
-        <w:t>x</w:t>
-      </w:r>
-      <w:proofErr w:type="spellEnd"/>
-      <w:r>
-        <w:rPr>
-          <w:sz w:val="24"/>
-        </w:rPr>
-        <w:t>]}</w:t>
-      </w:r>
-      <w:r>
-        <w:rPr>
-          <w:sz w:val="24"/>
-        </w:rPr>
-        <w:t>.</w:t>
-      </w:r>
-    </w:p>
-    <w:p>
-      <w:r>
-        <w:tab/>
-        <w:t>Else</w:t>
-      </w:r>
-      <w:r>
-        <w:t>:</w:t>
-      </w:r>
-    </w:p>
-    <w:p>
-      <w:r>
-        <w:tab/>
-      </w:r>
-      <w:r>
-        <w:tab/>
-        <w:t xml:space="preserve">Add classroom to </w:t>
-      </w:r>
-      <w:proofErr w:type="spellStart"/>
-      <w:proofErr w:type="gramStart"/>
-      <w:r>
-        <w:t>NumClasses</w:t>
-      </w:r>
-      <w:proofErr w:type="spellEnd"/>
-      <w:r>
-        <w:t>[</w:t>
-      </w:r>
-      <w:proofErr w:type="gramEnd"/>
-      <w:r>
         <w:t>].</w:t>
       </w:r>
     </w:p>
@@ -422,10 +413,7 @@
       </w:r>
       <w:r>
         <w:tab/>
-        <w:t xml:space="preserve">Add Class </w:t>
-      </w:r>
-      <w:r>
-        <w:t>C[</w:t>
+        <w:t>Add Class C[</w:t>
       </w:r>
       <w:proofErr w:type="spellStart"/>
       <w:proofErr w:type="gramStart"/>
@@ -738,10 +726,7 @@
         <w:tab/>
       </w:r>
       <w:r>
-        <w:t xml:space="preserve">    </w:t>
-      </w:r>
-      <w:r>
-        <w:t>while (</w:t>
+        <w:t xml:space="preserve">    while (</w:t>
       </w:r>
       <w:proofErr w:type="spellStart"/>
       <w:proofErr w:type="gramStart"/>
@@ -750,624 +735,797 @@
       </w:r>
       <w:proofErr w:type="spellEnd"/>
       <w:r>
+        <w:t xml:space="preserve"> !</w:t>
+      </w:r>
+      <w:proofErr w:type="gramEnd"/>
+      <w:r>
+        <w:t>= 0):</w:t>
+      </w:r>
+      <w:r>
         <w:t xml:space="preserve"> </w:t>
       </w:r>
       <w:r>
-        <w:t>!</w:t>
-      </w:r>
+        <w:t xml:space="preserve"> // check if other slots are available to store. </w:t>
+      </w:r>
+    </w:p>
+    <w:p>
+      <w:r>
+        <w:tab/>
+      </w:r>
+      <w:r>
+        <w:tab/>
+      </w:r>
+      <w:r>
+        <w:tab/>
+        <w:t>If slot[</w:t>
+      </w:r>
+      <w:proofErr w:type="spellStart"/>
+      <w:r>
+        <w:t>taskDeadline</w:t>
+      </w:r>
+      <w:proofErr w:type="spellEnd"/>
+      <w:r>
+        <w:t>] == EMPTY:</w:t>
+      </w:r>
+    </w:p>
+    <w:p>
+      <w:r>
+        <w:tab/>
+      </w:r>
+      <w:r>
+        <w:tab/>
+      </w:r>
+      <w:r>
+        <w:tab/>
+      </w:r>
+      <w:r>
+        <w:tab/>
+      </w:r>
+      <w:proofErr w:type="gramStart"/>
+      <w:r>
+        <w:t>Task[</w:t>
+      </w:r>
+      <w:proofErr w:type="spellStart"/>
       <w:proofErr w:type="gramEnd"/>
       <w:r>
-        <w:t>= 0)</w:t>
-      </w:r>
-      <w:r>
-        <w:t>:</w:t>
-      </w:r>
-      <w:r>
+        <w:t>TaskDeadline</w:t>
+      </w:r>
+      <w:proofErr w:type="spellEnd"/>
+      <w:r>
+        <w:t>] = task  // store task in schedule</w:t>
+      </w:r>
+    </w:p>
+    <w:p>
+      <w:r>
+        <w:tab/>
+      </w:r>
+      <w:r>
+        <w:tab/>
+      </w:r>
+      <w:r>
+        <w:tab/>
+      </w:r>
+      <w:r>
+        <w:tab/>
+      </w:r>
+      <w:r>
+        <w:t>break;</w:t>
+      </w:r>
+    </w:p>
+    <w:p>
+      <w:r>
+        <w:tab/>
+      </w:r>
+      <w:r>
+        <w:tab/>
+      </w:r>
+      <w:r>
+        <w:tab/>
+      </w:r>
+      <w:proofErr w:type="spellStart"/>
+      <w:r>
+        <w:t>taskDeadline</w:t>
+      </w:r>
+      <w:proofErr w:type="spellEnd"/>
+      <w:r>
+        <w:t xml:space="preserve"> -= 1</w:t>
+      </w:r>
+    </w:p>
+    <w:p>
+      <w:r>
+        <w:t xml:space="preserve">append remaining tasks to schedule // this is the remaining tasks that will be penalized. </w:t>
+      </w:r>
+    </w:p>
+    <w:p>
+      <w:r>
+        <w:t xml:space="preserve">We want to prioritize the most penalized tasks. </w:t>
+      </w:r>
+      <w:proofErr w:type="gramStart"/>
+      <w:r>
+        <w:t>So</w:t>
+      </w:r>
+      <w:proofErr w:type="gramEnd"/>
+      <w:r>
+        <w:t xml:space="preserve"> sort the tasks by penalty in descending order. We know that we can only task N tasks – meaning there are the same number of slots as the task with the longest deadline.  </w:t>
+      </w:r>
+      <w:proofErr w:type="gramStart"/>
+      <w:r>
+        <w:t>So</w:t>
+      </w:r>
+      <w:proofErr w:type="gramEnd"/>
+      <w:r>
+        <w:t xml:space="preserve"> we first attempt to schedule tasks according to the most expensive and place it in the spot where they can meet the deadline in the last minute. If that slot is full, we move down a slot and check its availability, we do that until we find a slot open and place it there. If there are no slots open, we </w:t>
+      </w:r>
+      <w:proofErr w:type="spellStart"/>
+      <w:r>
+        <w:t>moe</w:t>
+      </w:r>
+      <w:proofErr w:type="spellEnd"/>
+      <w:r>
+        <w:t xml:space="preserve"> on to the next task. We do this until we fill all slots in the schedule. </w:t>
+      </w:r>
+    </w:p>
+    <w:p>
+      <w:r>
+        <w:t>The cost to sort is (</w:t>
+      </w:r>
+      <w:proofErr w:type="spellStart"/>
+      <w:r>
+        <w:t>NlogN</w:t>
+      </w:r>
+      <w:proofErr w:type="spellEnd"/>
+      <w:r>
+        <w:t xml:space="preserve">) if we attempt to use the merge sort algorithm with large datasets. </w:t>
+      </w:r>
+    </w:p>
+    <w:p>
+      <w:r>
+        <w:t xml:space="preserve">The cost to schedule tasks is O(N) since we will at most search the tasks once. </w:t>
+      </w:r>
+      <w:proofErr w:type="gramStart"/>
+      <w:r>
+        <w:t>However</w:t>
+      </w:r>
+      <w:proofErr w:type="gramEnd"/>
+      <w:r>
+        <w:t xml:space="preserve"> we can come up with the case that every other task can look for an open slot that fails to be added to the schedule, meaning we will ha</w:t>
+      </w:r>
+      <w:r>
+        <w:t>ve to search the entire schedule every other time: O((n^2)/2) =&gt; O(N^2)</w:t>
+      </w:r>
+    </w:p>
+    <w:p>
+      <w:r>
+        <w:t xml:space="preserve">Our run time will be O(N^2) </w:t>
+      </w:r>
+    </w:p>
+    <w:p/>
+    <w:p>
+      <w:r>
+        <w:t xml:space="preserve">3) </w:t>
+      </w:r>
+    </w:p>
+    <w:p>
+      <w:r>
+        <w:t xml:space="preserve">Pseudo Code: </w:t>
+      </w:r>
+    </w:p>
+    <w:p>
+      <w:r>
+        <w:tab/>
+      </w:r>
+      <w:proofErr w:type="gramStart"/>
+      <w:r>
+        <w:t>T[</w:t>
+      </w:r>
+      <w:proofErr w:type="spellStart"/>
+      <w:proofErr w:type="gramEnd"/>
+      <w:r>
+        <w:t>t</w:t>
+      </w:r>
+      <w:r>
+        <w:rPr>
+          <w:vertAlign w:val="subscript"/>
+        </w:rPr>
+        <w:t>n</w:t>
+      </w:r>
+      <w:proofErr w:type="spellEnd"/>
+      <w:r>
+        <w:t>, S</w:t>
+      </w:r>
+      <w:r>
+        <w:rPr>
+          <w:vertAlign w:val="subscript"/>
+        </w:rPr>
+        <w:t>n</w:t>
+      </w:r>
+      <w:r>
+        <w:t xml:space="preserve">, </w:t>
+      </w:r>
+      <w:proofErr w:type="spellStart"/>
+      <w:r>
+        <w:t>f</w:t>
+      </w:r>
+      <w:r>
+        <w:rPr>
+          <w:vertAlign w:val="subscript"/>
+        </w:rPr>
+        <w:t>n</w:t>
+      </w:r>
+      <w:proofErr w:type="spellEnd"/>
+      <w:r>
+        <w:t xml:space="preserve">] // list of tasks [task number, Start time, End time] </w:t>
+      </w:r>
+    </w:p>
+    <w:p>
+      <w:r>
+        <w:tab/>
+      </w:r>
+      <w:proofErr w:type="gramStart"/>
+      <w:r>
+        <w:t>Sort  T</w:t>
+      </w:r>
+      <w:proofErr w:type="gramEnd"/>
+      <w:r>
+        <w:t>[</w:t>
+      </w:r>
+      <w:proofErr w:type="spellStart"/>
+      <w:r>
+        <w:t>t</w:t>
+      </w:r>
+      <w:r>
+        <w:rPr>
+          <w:vertAlign w:val="subscript"/>
+        </w:rPr>
+        <w:t>n</w:t>
+      </w:r>
+      <w:proofErr w:type="spellEnd"/>
+      <w:r>
+        <w:t>, S</w:t>
+      </w:r>
+      <w:r>
+        <w:rPr>
+          <w:vertAlign w:val="subscript"/>
+        </w:rPr>
+        <w:t>n</w:t>
+      </w:r>
+      <w:r>
+        <w:t xml:space="preserve">, </w:t>
+      </w:r>
+      <w:proofErr w:type="spellStart"/>
+      <w:r>
+        <w:t>f</w:t>
+      </w:r>
+      <w:r>
+        <w:rPr>
+          <w:vertAlign w:val="subscript"/>
+        </w:rPr>
+        <w:t>n</w:t>
+      </w:r>
+      <w:proofErr w:type="spellEnd"/>
+      <w:r>
+        <w:t xml:space="preserve">] by </w:t>
+      </w:r>
+      <w:proofErr w:type="spellStart"/>
+      <w:r>
+        <w:t>f</w:t>
+      </w:r>
+      <w:r>
+        <w:rPr>
+          <w:vertAlign w:val="subscript"/>
+        </w:rPr>
+        <w:t>n</w:t>
+      </w:r>
+      <w:proofErr w:type="spellEnd"/>
+      <w:r>
+        <w:rPr>
+          <w:vertAlign w:val="subscript"/>
+        </w:rPr>
         <w:t xml:space="preserve"> </w:t>
       </w:r>
       <w:r>
-        <w:t xml:space="preserve"> // check if other slots are available to store. </w:t>
-      </w:r>
-    </w:p>
-    <w:p>
-      <w:r>
-        <w:tab/>
-      </w:r>
-      <w:r>
-        <w:tab/>
-      </w:r>
-      <w:r>
-        <w:tab/>
-      </w:r>
-      <w:r>
-        <w:t>If slot[</w:t>
-      </w:r>
-      <w:proofErr w:type="spellStart"/>
-      <w:r>
-        <w:t>taskDeadline</w:t>
-      </w:r>
-      <w:proofErr w:type="spellEnd"/>
-      <w:r>
-        <w:t>] == EMPTY:</w:t>
-      </w:r>
-    </w:p>
-    <w:p>
-      <w:r>
-        <w:tab/>
-      </w:r>
-      <w:r>
-        <w:tab/>
-      </w:r>
-      <w:r>
-        <w:tab/>
-      </w:r>
-      <w:r>
-        <w:tab/>
+        <w:t>in descending order</w:t>
+      </w:r>
+    </w:p>
+    <w:p>
+      <w:r>
+        <w:tab/>
+      </w:r>
+      <w:proofErr w:type="spellStart"/>
+      <w:r>
+        <w:t>taskList</w:t>
+      </w:r>
+      <w:proofErr w:type="spellEnd"/>
+      <w:r>
+        <w:t xml:space="preserve"> = [] // empty lost to add the task numbers </w:t>
+      </w:r>
+    </w:p>
+    <w:p>
+      <w:pPr>
+        <w:spacing w:before="240"/>
+      </w:pPr>
+      <w:r>
+        <w:lastRenderedPageBreak/>
+        <w:tab/>
+      </w:r>
+      <w:proofErr w:type="spellStart"/>
+      <w:r>
+        <w:t>nextLatest</w:t>
+      </w:r>
+      <w:proofErr w:type="spellEnd"/>
+      <w:r>
+        <w:t xml:space="preserve"> = T[s</w:t>
+      </w:r>
+      <w:r>
+        <w:rPr>
+          <w:vertAlign w:val="subscript"/>
+        </w:rPr>
+        <w:t>0</w:t>
+      </w:r>
+      <w:r>
+        <w:t>] // start with the last task to finish</w:t>
+      </w:r>
+    </w:p>
+    <w:p>
+      <w:pPr>
+        <w:spacing w:before="240"/>
+      </w:pPr>
+      <w:r>
+        <w:tab/>
+      </w:r>
+      <w:proofErr w:type="spellStart"/>
+      <w:r>
+        <w:t>TaskList.prepend</w:t>
+      </w:r>
+      <w:proofErr w:type="spellEnd"/>
+      <w:r>
+        <w:t>(T[t</w:t>
+      </w:r>
+      <w:r>
+        <w:rPr>
+          <w:vertAlign w:val="subscript"/>
+        </w:rPr>
+        <w:t>0</w:t>
+      </w:r>
+      <w:r>
+        <w:t xml:space="preserve">]) // add the first task to the tasks completed. </w:t>
+      </w:r>
+    </w:p>
+    <w:p>
+      <w:pPr>
+        <w:spacing w:before="240"/>
+      </w:pPr>
+      <w:r>
+        <w:rPr>
+          <w:sz w:val="26"/>
+        </w:rPr>
+        <w:tab/>
+      </w:r>
+      <w:r>
+        <w:t>counter = 1</w:t>
+      </w:r>
+      <w:r>
+        <w:rPr>
+          <w:sz w:val="26"/>
+        </w:rPr>
+        <w:t xml:space="preserve"> </w:t>
+      </w:r>
+      <w:r>
+        <w:tab/>
+      </w:r>
+    </w:p>
+    <w:p>
+      <w:pPr>
+        <w:ind w:firstLine="720"/>
+      </w:pPr>
+      <w:r>
+        <w:t xml:space="preserve">while </w:t>
       </w:r>
       <w:proofErr w:type="gramStart"/>
       <w:r>
-        <w:t>Task[</w:t>
-      </w:r>
-      <w:proofErr w:type="spellStart"/>
+        <w:t xml:space="preserve">( </w:t>
+      </w:r>
+      <w:proofErr w:type="spellStart"/>
+      <w:r>
+        <w:t>NextLatest</w:t>
+      </w:r>
+      <w:proofErr w:type="spellEnd"/>
       <w:proofErr w:type="gramEnd"/>
       <w:r>
-        <w:t>TaskDeadline</w:t>
-      </w:r>
-      <w:proofErr w:type="spellEnd"/>
-      <w:r>
-        <w:t>] = task  // store task in schedule</w:t>
-      </w:r>
-    </w:p>
-    <w:p>
-      <w:r>
-        <w:tab/>
-      </w:r>
-      <w:r>
-        <w:tab/>
-      </w:r>
-      <w:r>
-        <w:tab/>
-      </w:r>
-      <w:r>
-        <w:tab/>
-      </w:r>
-      <w:r>
-        <w:t>break;</w:t>
-      </w:r>
-    </w:p>
-    <w:p>
-      <w:r>
-        <w:tab/>
-      </w:r>
-      <w:r>
-        <w:tab/>
-      </w:r>
-      <w:r>
-        <w:tab/>
-      </w:r>
-      <w:proofErr w:type="spellStart"/>
-      <w:r>
-        <w:t>taskDeadline</w:t>
-      </w:r>
-      <w:proofErr w:type="spellEnd"/>
-      <w:r>
-        <w:t xml:space="preserve"> -= 1</w:t>
-      </w:r>
-    </w:p>
-    <w:p>
-      <w:r>
-        <w:t xml:space="preserve">append remaining tasks to schedule // this is the remaining tasks that will be penalized. </w:t>
-      </w:r>
-    </w:p>
-    <w:p>
-      <w:r>
-        <w:t xml:space="preserve">We want to prioritize the most penalized tasks. </w:t>
+        <w:t xml:space="preserve"> != 0 or </w:t>
+      </w:r>
+      <w:proofErr w:type="spellStart"/>
+      <w:r>
+        <w:t>numTask</w:t>
+      </w:r>
+      <w:proofErr w:type="spellEnd"/>
+      <w:r>
+        <w:t xml:space="preserve"> &lt; Len(T[])) </w:t>
+      </w:r>
+    </w:p>
+    <w:p>
+      <w:pPr>
+        <w:ind w:firstLine="720"/>
+      </w:pPr>
+      <w:r>
+        <w:tab/>
+        <w:t>if T[</w:t>
+      </w:r>
+      <w:proofErr w:type="spellStart"/>
+      <w:r>
+        <w:t>f</w:t>
+      </w:r>
+      <w:r>
+        <w:rPr>
+          <w:vertAlign w:val="subscript"/>
+        </w:rPr>
+        <w:t>counter</w:t>
+      </w:r>
+      <w:proofErr w:type="spellEnd"/>
+      <w:r>
+        <w:t xml:space="preserve">] &lt;= </w:t>
+      </w:r>
+      <w:proofErr w:type="spellStart"/>
+      <w:r>
+        <w:t>nextLatest</w:t>
+      </w:r>
+      <w:proofErr w:type="spellEnd"/>
+    </w:p>
+    <w:p>
+      <w:pPr>
+        <w:ind w:firstLine="720"/>
+      </w:pPr>
+      <w:r>
+        <w:tab/>
+      </w:r>
+      <w:r>
+        <w:tab/>
+      </w:r>
+      <w:proofErr w:type="spellStart"/>
+      <w:r>
+        <w:t>nextLatest</w:t>
+      </w:r>
+      <w:proofErr w:type="spellEnd"/>
+      <w:r>
+        <w:t xml:space="preserve"> </w:t>
       </w:r>
       <w:proofErr w:type="gramStart"/>
       <w:r>
-        <w:t>So</w:t>
+        <w:t xml:space="preserve">= </w:t>
+      </w:r>
+      <w:r>
+        <w:t xml:space="preserve"> </w:t>
+      </w:r>
+      <w:r>
+        <w:t>T</w:t>
       </w:r>
       <w:proofErr w:type="gramEnd"/>
       <w:r>
-        <w:t xml:space="preserve"> sort the tasks by penalty in descending order. We know that we can only task N tasks – meaning there are the same number of slots as the task with the longest deadline.  </w:t>
+        <w:t>[</w:t>
+      </w:r>
+      <w:proofErr w:type="spellStart"/>
+      <w:r>
+        <w:t>S</w:t>
+      </w:r>
+      <w:r>
+        <w:rPr>
+          <w:vertAlign w:val="subscript"/>
+        </w:rPr>
+        <w:t>counter</w:t>
+      </w:r>
+      <w:proofErr w:type="spellEnd"/>
+      <w:r>
+        <w:t>]</w:t>
+      </w:r>
+    </w:p>
+    <w:p>
+      <w:pPr>
+        <w:ind w:firstLine="720"/>
+        <w:rPr>
+          <w:sz w:val="24"/>
+        </w:rPr>
+      </w:pPr>
+      <w:r>
+        <w:tab/>
+      </w:r>
+      <w:r>
+        <w:tab/>
+      </w:r>
+      <w:proofErr w:type="spellStart"/>
+      <w:r>
+        <w:t>TaskList.prepend</w:t>
+      </w:r>
+      <w:proofErr w:type="spellEnd"/>
+      <w:r>
+        <w:t>(T[</w:t>
+      </w:r>
+      <w:proofErr w:type="spellStart"/>
+      <w:r>
+        <w:t>t</w:t>
+      </w:r>
+      <w:r>
+        <w:rPr>
+          <w:vertAlign w:val="subscript"/>
+        </w:rPr>
+        <w:t>counter</w:t>
+      </w:r>
+      <w:proofErr w:type="spellEnd"/>
+      <w:r>
+        <w:rPr>
+          <w:sz w:val="24"/>
+        </w:rPr>
+        <w:t xml:space="preserve">]) </w:t>
+      </w:r>
+    </w:p>
+    <w:p>
+      <w:pPr>
+        <w:ind w:firstLine="720"/>
+        <w:rPr>
+          <w:sz w:val="24"/>
+        </w:rPr>
+      </w:pPr>
+      <w:r>
+        <w:rPr>
+          <w:sz w:val="24"/>
+        </w:rPr>
+        <w:tab/>
+      </w:r>
+      <w:proofErr w:type="spellStart"/>
+      <w:r>
+        <w:rPr>
+          <w:sz w:val="24"/>
+        </w:rPr>
+        <w:t>numTask</w:t>
+      </w:r>
+      <w:proofErr w:type="spellEnd"/>
+      <w:r>
+        <w:rPr>
+          <w:sz w:val="24"/>
+        </w:rPr>
+        <w:t xml:space="preserve"> ++ </w:t>
+      </w:r>
+    </w:p>
+    <w:p>
+      <w:pPr>
+        <w:ind w:firstLine="720"/>
+        <w:rPr>
+          <w:sz w:val="24"/>
+        </w:rPr>
+      </w:pPr>
+      <w:r>
+        <w:rPr>
+          <w:sz w:val="24"/>
+        </w:rPr>
+        <w:t xml:space="preserve">output length of </w:t>
+      </w:r>
+      <w:proofErr w:type="spellStart"/>
+      <w:r>
+        <w:rPr>
+          <w:sz w:val="24"/>
+        </w:rPr>
+        <w:t>TaskList</w:t>
+      </w:r>
+      <w:proofErr w:type="spellEnd"/>
+      <w:r>
+        <w:rPr>
+          <w:sz w:val="24"/>
+        </w:rPr>
+        <w:t xml:space="preserve">: </w:t>
+      </w:r>
+    </w:p>
+    <w:p>
+      <w:pPr>
+        <w:ind w:firstLine="720"/>
+        <w:rPr>
+          <w:sz w:val="24"/>
+        </w:rPr>
+      </w:pPr>
+      <w:r>
+        <w:rPr>
+          <w:sz w:val="24"/>
+        </w:rPr>
+        <w:t xml:space="preserve">output </w:t>
+      </w:r>
+      <w:proofErr w:type="spellStart"/>
+      <w:r>
+        <w:rPr>
+          <w:sz w:val="24"/>
+        </w:rPr>
+        <w:t>TaskNum</w:t>
+      </w:r>
+      <w:proofErr w:type="spellEnd"/>
+      <w:r>
+        <w:rPr>
+          <w:sz w:val="24"/>
+        </w:rPr>
+        <w:t xml:space="preserve">  </w:t>
+      </w:r>
+    </w:p>
+    <w:p>
+      <w:pPr>
+        <w:rPr>
+          <w:sz w:val="24"/>
+        </w:rPr>
+      </w:pPr>
+      <w:r>
+        <w:rPr>
+          <w:sz w:val="24"/>
+        </w:rPr>
+        <w:t xml:space="preserve">This program sorts the </w:t>
+      </w:r>
+      <w:r>
+        <w:rPr>
+          <w:sz w:val="24"/>
+        </w:rPr>
+        <w:t xml:space="preserve">tasks by the penalty size, in decreasing order. We then create a schedule with the largest deadline, since anything greater that what that </w:t>
+      </w:r>
+      <w:proofErr w:type="spellStart"/>
+      <w:r>
+        <w:rPr>
+          <w:sz w:val="24"/>
+        </w:rPr>
+        <w:t>tasksize</w:t>
+      </w:r>
+      <w:proofErr w:type="spellEnd"/>
+      <w:r>
+        <w:rPr>
+          <w:sz w:val="24"/>
+        </w:rPr>
+        <w:t xml:space="preserve"> can hold will be penalized. We then iterate through the sorted activities, we attempt to insert the slot at the time the activity is due. If </w:t>
+      </w:r>
+      <w:proofErr w:type="spellStart"/>
+      <w:r>
+        <w:rPr>
+          <w:sz w:val="24"/>
+        </w:rPr>
+        <w:t>thas</w:t>
+      </w:r>
+      <w:proofErr w:type="spellEnd"/>
+      <w:r>
+        <w:rPr>
+          <w:sz w:val="24"/>
+        </w:rPr>
+        <w:t xml:space="preserve"> slot is full in the schedule, we check the next slot that does not exceed the deadline. We do this until the task has been inserted, </w:t>
       </w:r>
       <w:proofErr w:type="gramStart"/>
       <w:r>
-        <w:t>So</w:t>
+        <w:rPr>
+          <w:sz w:val="24"/>
+        </w:rPr>
+        <w:t>If</w:t>
       </w:r>
       <w:proofErr w:type="gramEnd"/>
       <w:r>
-        <w:t xml:space="preserve"> we first attempt to schedule tasks according to the most expensive and place it in the spot where they can meet the deadline in the last minute. If that slot is full, we move down a slot and check its availability, we do that until we find a slot open and place it there. If there are no slots open, we </w:t>
-      </w:r>
-      <w:proofErr w:type="spellStart"/>
-      <w:r>
-        <w:t>moe</w:t>
-      </w:r>
-      <w:proofErr w:type="spellEnd"/>
-      <w:r>
-        <w:t xml:space="preserve"> on to the next task. We do this until we fill all slots in the schedule. </w:t>
-      </w:r>
-    </w:p>
-    <w:p>
-      <w:r>
-        <w:t>The cost to sort is (</w:t>
-      </w:r>
-      <w:proofErr w:type="spellStart"/>
-      <w:r>
-        <w:t>NlogN</w:t>
-      </w:r>
-      <w:proofErr w:type="spellEnd"/>
-      <w:r>
-        <w:t xml:space="preserve">) if we attempt to use the merge sort algorithm with large datasets. </w:t>
-      </w:r>
-    </w:p>
-    <w:p>
-      <w:r>
-        <w:t xml:space="preserve">The cost to schedule tasks is O(N) since we will at most search the tasks once. </w:t>
-      </w:r>
-      <w:proofErr w:type="gramStart"/>
-      <w:r>
-        <w:t>However</w:t>
-      </w:r>
-      <w:proofErr w:type="gramEnd"/>
-      <w:r>
-        <w:t xml:space="preserve"> we can come up with the case that every other task can look for an open slot that fails to be added to the schedule, meaning we will ha</w:t>
-      </w:r>
-      <w:r>
-        <w:t>ve to search the entire schedule every other time: O((n^2)/2) =&gt; O(N^2)</w:t>
-      </w:r>
-    </w:p>
-    <w:p>
-      <w:r>
-        <w:t xml:space="preserve">Our run time will be O(N^2) </w:t>
-      </w:r>
-    </w:p>
-    <w:p/>
-    <w:p>
-      <w:r>
-        <w:t xml:space="preserve">3) </w:t>
-      </w:r>
-    </w:p>
-    <w:p>
-      <w:r>
-        <w:t xml:space="preserve">Pseudo Code: </w:t>
-      </w:r>
-    </w:p>
-    <w:p>
-      <w:r>
-        <w:tab/>
-      </w:r>
-      <w:proofErr w:type="gramStart"/>
-      <w:r>
-        <w:t>T[</w:t>
-      </w:r>
-      <w:proofErr w:type="spellStart"/>
-      <w:proofErr w:type="gramEnd"/>
-      <w:r>
-        <w:t>t</w:t>
-      </w:r>
-      <w:r>
-        <w:rPr>
-          <w:vertAlign w:val="subscript"/>
-        </w:rPr>
-        <w:t>n</w:t>
-      </w:r>
-      <w:proofErr w:type="spellEnd"/>
-      <w:r>
-        <w:t>, S</w:t>
-      </w:r>
-      <w:r>
-        <w:rPr>
-          <w:vertAlign w:val="subscript"/>
-        </w:rPr>
-        <w:t>n</w:t>
-      </w:r>
-      <w:r>
-        <w:t xml:space="preserve">, </w:t>
-      </w:r>
-      <w:proofErr w:type="spellStart"/>
-      <w:r>
-        <w:t>f</w:t>
-      </w:r>
-      <w:r>
-        <w:rPr>
-          <w:vertAlign w:val="subscript"/>
-        </w:rPr>
-        <w:t>n</w:t>
-      </w:r>
-      <w:proofErr w:type="spellEnd"/>
-      <w:r>
-        <w:t xml:space="preserve">] // list of tasks [task number, Start time, End time] </w:t>
-      </w:r>
-    </w:p>
-    <w:p>
-      <w:r>
-        <w:tab/>
-      </w:r>
-      <w:proofErr w:type="gramStart"/>
-      <w:r>
-        <w:t xml:space="preserve">Sort  </w:t>
-      </w:r>
-      <w:r>
-        <w:t>T</w:t>
-      </w:r>
-      <w:proofErr w:type="gramEnd"/>
-      <w:r>
-        <w:t>[</w:t>
-      </w:r>
-      <w:proofErr w:type="spellStart"/>
-      <w:r>
-        <w:t>t</w:t>
-      </w:r>
-      <w:r>
-        <w:rPr>
-          <w:vertAlign w:val="subscript"/>
-        </w:rPr>
-        <w:t>n</w:t>
-      </w:r>
-      <w:proofErr w:type="spellEnd"/>
-      <w:r>
-        <w:t>, S</w:t>
-      </w:r>
-      <w:r>
-        <w:rPr>
-          <w:vertAlign w:val="subscript"/>
-        </w:rPr>
-        <w:t>n</w:t>
-      </w:r>
-      <w:r>
-        <w:t xml:space="preserve">, </w:t>
-      </w:r>
-      <w:proofErr w:type="spellStart"/>
-      <w:r>
-        <w:t>f</w:t>
-      </w:r>
-      <w:r>
-        <w:rPr>
-          <w:vertAlign w:val="subscript"/>
-        </w:rPr>
-        <w:t>n</w:t>
-      </w:r>
-      <w:proofErr w:type="spellEnd"/>
-      <w:r>
-        <w:t xml:space="preserve">] by </w:t>
-      </w:r>
-      <w:proofErr w:type="spellStart"/>
-      <w:r>
-        <w:t>f</w:t>
-      </w:r>
-      <w:r>
-        <w:rPr>
-          <w:vertAlign w:val="subscript"/>
-        </w:rPr>
-        <w:t>n</w:t>
-      </w:r>
-      <w:proofErr w:type="spellEnd"/>
-      <w:r>
-        <w:rPr>
-          <w:vertAlign w:val="subscript"/>
-        </w:rPr>
-        <w:t xml:space="preserve"> </w:t>
-      </w:r>
-      <w:r>
-        <w:t>in descending order</w:t>
-      </w:r>
-    </w:p>
-    <w:p>
-      <w:r>
-        <w:tab/>
-      </w:r>
-      <w:proofErr w:type="spellStart"/>
-      <w:r>
-        <w:t>taskList</w:t>
-      </w:r>
-      <w:proofErr w:type="spellEnd"/>
-      <w:r>
-        <w:t xml:space="preserve"> = [] // empty lost to add the task numbers </w:t>
-      </w:r>
-    </w:p>
-    <w:p>
-      <w:pPr>
-        <w:spacing w:before="240"/>
-      </w:pPr>
-      <w:r>
-        <w:lastRenderedPageBreak/>
-        <w:tab/>
-      </w:r>
-      <w:proofErr w:type="spellStart"/>
-      <w:r>
-        <w:t>nextLatest</w:t>
-      </w:r>
-      <w:proofErr w:type="spellEnd"/>
-      <w:r>
-        <w:t xml:space="preserve"> = T[s</w:t>
-      </w:r>
-      <w:r>
-        <w:rPr>
-          <w:vertAlign w:val="subscript"/>
-        </w:rPr>
-        <w:t>0</w:t>
-      </w:r>
-      <w:r>
-        <w:t>] // start with the last task to finish</w:t>
-      </w:r>
-    </w:p>
-    <w:p>
-      <w:pPr>
-        <w:spacing w:before="240"/>
-      </w:pPr>
-      <w:r>
-        <w:tab/>
-      </w:r>
-      <w:proofErr w:type="spellStart"/>
-      <w:r>
-        <w:t>TaskList.prepend</w:t>
-      </w:r>
-      <w:proofErr w:type="spellEnd"/>
-      <w:r>
-        <w:t>(T[t</w:t>
-      </w:r>
-      <w:r>
-        <w:rPr>
-          <w:vertAlign w:val="subscript"/>
-        </w:rPr>
-        <w:t>0</w:t>
-      </w:r>
-      <w:r>
-        <w:t xml:space="preserve">]) // add the first task to the tasks completed. </w:t>
-      </w:r>
-    </w:p>
-    <w:p>
-      <w:pPr>
-        <w:spacing w:before="240"/>
-      </w:pPr>
-      <w:r>
-        <w:rPr>
-          <w:sz w:val="26"/>
-        </w:rPr>
-        <w:tab/>
-      </w:r>
-      <w:r>
-        <w:t>counter = 1</w:t>
-      </w:r>
-      <w:r>
-        <w:rPr>
-          <w:sz w:val="26"/>
-        </w:rPr>
-        <w:t xml:space="preserve"> </w:t>
-      </w:r>
-      <w:r>
-        <w:tab/>
-      </w:r>
-    </w:p>
-    <w:p>
-      <w:pPr>
-        <w:ind w:firstLine="720"/>
-      </w:pPr>
-      <w:r>
-        <w:t xml:space="preserve">while </w:t>
-      </w:r>
-      <w:proofErr w:type="gramStart"/>
-      <w:r>
-        <w:t xml:space="preserve">( </w:t>
-      </w:r>
-      <w:proofErr w:type="spellStart"/>
-      <w:r>
-        <w:t>NextLatest</w:t>
-      </w:r>
-      <w:proofErr w:type="spellEnd"/>
-      <w:proofErr w:type="gramEnd"/>
-      <w:r>
-        <w:t xml:space="preserve"> != 0 or </w:t>
-      </w:r>
-      <w:proofErr w:type="spellStart"/>
-      <w:r>
-        <w:t>numTask</w:t>
-      </w:r>
-      <w:proofErr w:type="spellEnd"/>
-      <w:r>
-        <w:t xml:space="preserve"> &lt; Len(T[])) </w:t>
-      </w:r>
-    </w:p>
-    <w:p>
-      <w:pPr>
-        <w:ind w:firstLine="720"/>
-      </w:pPr>
-      <w:r>
-        <w:tab/>
-        <w:t>if T[</w:t>
-      </w:r>
-      <w:proofErr w:type="spellStart"/>
-      <w:r>
-        <w:t>f</w:t>
-      </w:r>
-      <w:r>
-        <w:rPr>
-          <w:vertAlign w:val="subscript"/>
-        </w:rPr>
-        <w:t>counter</w:t>
-      </w:r>
-      <w:proofErr w:type="spellEnd"/>
-      <w:r>
-        <w:t xml:space="preserve">] &lt;= </w:t>
-      </w:r>
-      <w:proofErr w:type="spellStart"/>
-      <w:r>
-        <w:t>nextLatest</w:t>
-      </w:r>
-      <w:proofErr w:type="spellEnd"/>
-    </w:p>
-    <w:p>
-      <w:pPr>
-        <w:ind w:firstLine="720"/>
-      </w:pPr>
-      <w:r>
-        <w:tab/>
-      </w:r>
-      <w:r>
-        <w:tab/>
-      </w:r>
-      <w:proofErr w:type="spellStart"/>
-      <w:r>
-        <w:t>nextLatest</w:t>
-      </w:r>
-      <w:proofErr w:type="spellEnd"/>
-      <w:r>
-        <w:t xml:space="preserve"> </w:t>
-      </w:r>
-      <w:proofErr w:type="gramStart"/>
-      <w:r>
-        <w:t xml:space="preserve">= </w:t>
-      </w:r>
-      <w:r>
-        <w:t xml:space="preserve"> </w:t>
-      </w:r>
-      <w:r>
-        <w:t>T</w:t>
-      </w:r>
-      <w:proofErr w:type="gramEnd"/>
-      <w:r>
-        <w:t>[</w:t>
-      </w:r>
-      <w:proofErr w:type="spellStart"/>
-      <w:r>
-        <w:t>S</w:t>
-      </w:r>
-      <w:r>
-        <w:rPr>
-          <w:vertAlign w:val="subscript"/>
-        </w:rPr>
-        <w:t>counter</w:t>
-      </w:r>
-      <w:proofErr w:type="spellEnd"/>
-      <w:r>
-        <w:t>]</w:t>
-      </w:r>
-    </w:p>
-    <w:p>
-      <w:pPr>
-        <w:ind w:firstLine="720"/>
-        <w:rPr>
-          <w:sz w:val="24"/>
-        </w:rPr>
-      </w:pPr>
-      <w:r>
-        <w:tab/>
-      </w:r>
-      <w:r>
-        <w:tab/>
-      </w:r>
-      <w:proofErr w:type="spellStart"/>
-      <w:r>
-        <w:t>TaskList.prepend</w:t>
-      </w:r>
-      <w:proofErr w:type="spellEnd"/>
-      <w:r>
-        <w:t>(T[</w:t>
-      </w:r>
-      <w:proofErr w:type="spellStart"/>
-      <w:r>
-        <w:t>t</w:t>
-      </w:r>
-      <w:r>
-        <w:rPr>
-          <w:vertAlign w:val="subscript"/>
-        </w:rPr>
-        <w:t>counter</w:t>
-      </w:r>
-      <w:proofErr w:type="spellEnd"/>
-      <w:r>
-        <w:rPr>
-          <w:sz w:val="24"/>
-        </w:rPr>
-        <w:t xml:space="preserve">]) </w:t>
+        <w:rPr>
+          <w:sz w:val="24"/>
+        </w:rPr>
+        <w:t xml:space="preserve"> no slot is open, we skip the task and are forced to take the penalty. We do this for all activities. </w:t>
+      </w:r>
+    </w:p>
+    <w:p>
+      <w:pPr>
+        <w:rPr>
+          <w:sz w:val="24"/>
+        </w:rPr>
+      </w:pPr>
+      <w:r>
+        <w:rPr>
+          <w:sz w:val="24"/>
+        </w:rPr>
+        <w:t>Runtime for scheduling (O(n</w:t>
+      </w:r>
+      <w:r>
+        <w:rPr>
+          <w:sz w:val="24"/>
+        </w:rPr>
+        <w:softHyphen/>
+      </w:r>
+      <w:r>
+        <w:rPr>
+          <w:sz w:val="24"/>
+        </w:rPr>
+        <w:softHyphen/>
+      </w:r>
+      <w:r>
+        <w:rPr>
+          <w:sz w:val="24"/>
+          <w:vertAlign w:val="superscript"/>
+        </w:rPr>
+        <w:t>2</w:t>
+      </w:r>
+      <w:r>
+        <w:rPr>
+          <w:sz w:val="24"/>
+        </w:rPr>
+        <w:t xml:space="preserve">)) </w:t>
+      </w:r>
+    </w:p>
+    <w:p>
+      <w:pPr>
+        <w:rPr>
+          <w:sz w:val="24"/>
+        </w:rPr>
+      </w:pPr>
+      <w:r>
+        <w:rPr>
+          <w:sz w:val="24"/>
+        </w:rPr>
+        <w:t xml:space="preserve">Runtime for sorting (O(n)) // using selection sort. </w:t>
+      </w:r>
+    </w:p>
+    <w:p>
+      <w:pPr>
+        <w:rPr>
+          <w:sz w:val="24"/>
+        </w:rPr>
+      </w:pPr>
+      <w:r>
+        <w:rPr>
+          <w:sz w:val="24"/>
+        </w:rPr>
+        <w:t xml:space="preserve">This works because in each </w:t>
+      </w:r>
+      <w:r>
+        <w:rPr>
+          <w:sz w:val="24"/>
+        </w:rPr>
+        <w:t>iteration</w:t>
+      </w:r>
+      <w:r>
+        <w:rPr>
+          <w:sz w:val="24"/>
+        </w:rPr>
+        <w:t>, we</w:t>
+      </w:r>
+      <w:r>
+        <w:rPr>
+          <w:sz w:val="24"/>
+        </w:rPr>
+        <w:t xml:space="preserve"> can subdivide each task to schedule the task with the highest cost, based on the remaining activities available. The selecting factor being the penalty. Thus making a what could be Operation of (2^n) though a </w:t>
+      </w:r>
+      <w:proofErr w:type="spellStart"/>
+      <w:r>
+        <w:rPr>
+          <w:sz w:val="24"/>
+        </w:rPr>
+        <w:t>recusive</w:t>
+      </w:r>
+      <w:proofErr w:type="spellEnd"/>
+      <w:r>
+        <w:rPr>
+          <w:sz w:val="24"/>
+        </w:rPr>
+        <w:t xml:space="preserve"> method, we can reduce it to n</w:t>
+      </w:r>
+      <w:r>
+        <w:rPr>
+          <w:sz w:val="24"/>
+          <w:vertAlign w:val="superscript"/>
+        </w:rPr>
+        <w:t>2</w:t>
+      </w:r>
+      <w:r>
+        <w:rPr>
+          <w:sz w:val="24"/>
+        </w:rPr>
+        <w:t xml:space="preserve">, and even improve it to </w:t>
+      </w:r>
+      <w:proofErr w:type="spellStart"/>
+      <w:r>
+        <w:rPr>
+          <w:sz w:val="24"/>
+        </w:rPr>
+        <w:t>nlog</w:t>
+      </w:r>
+      <w:proofErr w:type="spellEnd"/>
+      <w:r>
+        <w:rPr>
+          <w:sz w:val="24"/>
+        </w:rPr>
+        <w:t xml:space="preserve">(n) if we use the merge sort algorithm, since we are bounded by the sorting complexity of the program. </w:t>
       </w:r>
       <w:bookmarkStart w:id="0" w:name="_GoBack"/>
       <w:bookmarkEnd w:id="0"/>
-    </w:p>
-    <w:p>
-      <w:pPr>
-        <w:ind w:firstLine="720"/>
-        <w:rPr>
-          <w:sz w:val="24"/>
-        </w:rPr>
-      </w:pPr>
-      <w:r>
-        <w:rPr>
-          <w:sz w:val="24"/>
-        </w:rPr>
-        <w:tab/>
-      </w:r>
-      <w:proofErr w:type="spellStart"/>
-      <w:r>
-        <w:rPr>
-          <w:sz w:val="24"/>
-        </w:rPr>
-        <w:t>numTask</w:t>
-      </w:r>
-      <w:proofErr w:type="spellEnd"/>
-      <w:r>
-        <w:rPr>
-          <w:sz w:val="24"/>
-        </w:rPr>
-        <w:t xml:space="preserve"> ++ </w:t>
-      </w:r>
-    </w:p>
-    <w:p>
-      <w:pPr>
-        <w:ind w:firstLine="720"/>
-        <w:rPr>
-          <w:sz w:val="24"/>
-        </w:rPr>
-      </w:pPr>
-      <w:r>
-        <w:rPr>
-          <w:sz w:val="24"/>
-        </w:rPr>
-        <w:t xml:space="preserve">output length of </w:t>
-      </w:r>
-      <w:proofErr w:type="spellStart"/>
-      <w:r>
-        <w:rPr>
-          <w:sz w:val="24"/>
-        </w:rPr>
-        <w:t>TaskList</w:t>
-      </w:r>
-      <w:proofErr w:type="spellEnd"/>
-      <w:r>
-        <w:rPr>
-          <w:sz w:val="24"/>
-        </w:rPr>
-        <w:t xml:space="preserve">: </w:t>
-      </w:r>
-    </w:p>
-    <w:p>
-      <w:pPr>
-        <w:ind w:firstLine="720"/>
-        <w:rPr>
-          <w:sz w:val="24"/>
-        </w:rPr>
-      </w:pPr>
-      <w:r>
-        <w:rPr>
-          <w:sz w:val="24"/>
-        </w:rPr>
-        <w:t xml:space="preserve">output </w:t>
-      </w:r>
-      <w:proofErr w:type="spellStart"/>
-      <w:r>
-        <w:rPr>
-          <w:sz w:val="24"/>
-        </w:rPr>
-        <w:t>TaskNum</w:t>
-      </w:r>
-      <w:proofErr w:type="spellEnd"/>
-      <w:r>
-        <w:rPr>
-          <w:sz w:val="24"/>
-        </w:rPr>
-        <w:t xml:space="preserve">  </w:t>
-      </w:r>
     </w:p>
     <w:p>
       <w:pPr>

</xml_diff>